<commit_message>
Commit pour que tu puisses travailler v2
</commit_message>
<xml_diff>
--- a/Cahier des Spécifications.docx
+++ b/Cahier des Spécifications.docx
@@ -147,8 +147,6 @@
             <w:r>
               <w:t>2</w:t>
             </w:r>
-            <w:bookmarkStart w:id="0" w:name="_GoBack"/>
-            <w:bookmarkEnd w:id="0"/>
           </w:p>
         </w:tc>
       </w:tr>
@@ -651,6 +649,15 @@
       </w:tr>
     </w:tbl>
     <w:p/>
+    <w:p/>
+    <w:p/>
+    <w:p>
+      <w:r>
+        <w:t>otmaneguenouni@gmail.com</w:t>
+      </w:r>
+      <w:bookmarkStart w:id="0" w:name="_GoBack"/>
+      <w:bookmarkEnd w:id="0"/>
+    </w:p>
     <w:sectPr>
       <w:headerReference w:type="default" r:id="rId6"/>
       <w:pgSz w:w="11906" w:h="16838"/>
@@ -861,6 +868,7 @@
     <w:lsdException w:name="HTML Sample" w:semiHidden="1" w:unhideWhenUsed="1"/>
     <w:lsdException w:name="HTML Typewriter" w:semiHidden="1" w:unhideWhenUsed="1"/>
     <w:lsdException w:name="HTML Variable" w:semiHidden="1" w:unhideWhenUsed="1"/>
+    <w:lsdException w:name="Normal Table" w:semiHidden="1" w:unhideWhenUsed="1"/>
     <w:lsdException w:name="annotation subject" w:semiHidden="1" w:unhideWhenUsed="1"/>
     <w:lsdException w:name="No List" w:semiHidden="1" w:unhideWhenUsed="1"/>
     <w:lsdException w:name="Outline List 1" w:semiHidden="1" w:unhideWhenUsed="1"/>
@@ -907,8 +915,10 @@
     <w:lsdException w:name="Table Subtle 2" w:semiHidden="1" w:unhideWhenUsed="1"/>
     <w:lsdException w:name="Table Web 1" w:semiHidden="1" w:unhideWhenUsed="1"/>
     <w:lsdException w:name="Table Web 2" w:semiHidden="1" w:unhideWhenUsed="1"/>
+    <w:lsdException w:name="Table Web 3" w:semiHidden="1" w:unhideWhenUsed="1"/>
     <w:lsdException w:name="Balloon Text" w:semiHidden="1" w:unhideWhenUsed="1"/>
     <w:lsdException w:name="Table Grid" w:uiPriority="39"/>
+    <w:lsdException w:name="Table Theme" w:semiHidden="1" w:unhideWhenUsed="1"/>
     <w:lsdException w:name="Placeholder Text" w:semiHidden="1"/>
     <w:lsdException w:name="No Spacing" w:uiPriority="1" w:qFormat="1"/>
     <w:lsdException w:name="Light Shading" w:uiPriority="60"/>

</xml_diff>

<commit_message>
J'ai commencé quelque TU. J'ai aussi ajouté des constructeurs et autres. J'te laisse check
</commit_message>
<xml_diff>
--- a/Cahier des Spécifications.docx
+++ b/Cahier des Spécifications.docx
@@ -652,9 +652,6 @@
     <w:p/>
     <w:p/>
     <w:p>
-      <w:r>
-        <w:t>otmaneguenouni@gmail.com</w:t>
-      </w:r>
       <w:bookmarkStart w:id="0" w:name="_GoBack"/>
       <w:bookmarkEnd w:id="0"/>
     </w:p>
@@ -762,7 +759,7 @@
       </w:pPr>
     </w:pPrDefault>
   </w:docDefaults>
-  <w:latentStyles w:defLockedState="0" w:defUIPriority="99" w:defSemiHidden="0" w:defUnhideWhenUsed="0" w:defQFormat="0" w:count="376">
+  <w:latentStyles w:defLockedState="0" w:defUIPriority="99" w:defSemiHidden="0" w:defUnhideWhenUsed="0" w:defQFormat="0" w:count="375">
     <w:lsdException w:name="Normal" w:uiPriority="0" w:qFormat="1"/>
     <w:lsdException w:name="heading 1" w:uiPriority="9" w:qFormat="1"/>
     <w:lsdException w:name="heading 2" w:semiHidden="1" w:uiPriority="9" w:unhideWhenUsed="1" w:qFormat="1"/>
@@ -1138,7 +1135,6 @@
     <w:lsdException w:name="Smart Hyperlink" w:semiHidden="1" w:unhideWhenUsed="1"/>
     <w:lsdException w:name="Hashtag" w:semiHidden="1" w:unhideWhenUsed="1"/>
     <w:lsdException w:name="Unresolved Mention" w:semiHidden="1" w:unhideWhenUsed="1"/>
-    <w:lsdException w:name="Smart Link" w:semiHidden="1" w:unhideWhenUsed="1"/>
   </w:latentStyles>
   <w:style w:type="paragraph" w:default="1" w:styleId="Normal">
     <w:name w:val="Normal"/>

</xml_diff>

<commit_message>
J'ai commencé les changement par rapport à ce que le prof a dit. Fait pas gaffe aux erreurs, j'te push surtout ca pour le cahcier de spécifs.
</commit_message>
<xml_diff>
--- a/Cahier des Spécifications.docx
+++ b/Cahier des Spécifications.docx
@@ -302,6 +302,56 @@
           <w:tcPr>
             <w:tcW w:w="2512" w:type="dxa"/>
           </w:tcPr>
+          <w:p>
+            <w:r>
+              <w:t>E. Piedloup</w:t>
+            </w:r>
+          </w:p>
+          <w:p>
+            <w:r>
+              <w:t>P.H. Carpentier</w:t>
+            </w:r>
+          </w:p>
+        </w:tc>
+        <w:tc>
+          <w:tcPr>
+            <w:tcW w:w="2512" w:type="dxa"/>
+          </w:tcPr>
+          <w:p>
+            <w:r>
+              <w:t>1.1</w:t>
+            </w:r>
+          </w:p>
+        </w:tc>
+        <w:tc>
+          <w:tcPr>
+            <w:tcW w:w="2513" w:type="dxa"/>
+          </w:tcPr>
+          <w:p>
+            <w:r>
+              <w:t>19/12/2019</w:t>
+            </w:r>
+          </w:p>
+        </w:tc>
+        <w:tc>
+          <w:tcPr>
+            <w:tcW w:w="2513" w:type="dxa"/>
+          </w:tcPr>
+          <w:p>
+            <w:r>
+              <w:t>Modification du document</w:t>
+            </w:r>
+          </w:p>
+        </w:tc>
+      </w:tr>
+      <w:tr>
+        <w:trPr>
+          <w:trHeight w:val="188"/>
+        </w:trPr>
+        <w:tc>
+          <w:tcPr>
+            <w:tcW w:w="2512" w:type="dxa"/>
+          </w:tcPr>
           <w:p/>
         </w:tc>
         <w:tc>
@@ -332,10 +382,17 @@
     </w:p>
     <w:p>
       <w:pPr>
-        <w:pStyle w:val="Titre"/>
-        <w:jc w:val="center"/>
-      </w:pPr>
-      <w:r>
+        <w:pStyle w:val="Titre1"/>
+        <w:rPr>
+          <w:sz w:val="48"/>
+          <w:szCs w:val="48"/>
+        </w:rPr>
+      </w:pPr>
+      <w:r>
+        <w:rPr>
+          <w:sz w:val="48"/>
+          <w:szCs w:val="48"/>
+        </w:rPr>
         <w:lastRenderedPageBreak/>
         <w:t>Spécifications </w:t>
       </w:r>
@@ -391,34 +448,6 @@
             </w:pPr>
             <w:r>
               <w:t>L’administrateur doit pouvoir créer, modifier, supprimer un utilisateur</w:t>
-            </w:r>
-          </w:p>
-        </w:tc>
-      </w:tr>
-      <w:tr>
-        <w:tc>
-          <w:tcPr>
-            <w:tcW w:w="2972" w:type="dxa"/>
-          </w:tcPr>
-          <w:p>
-            <w:pPr>
-              <w:jc w:val="center"/>
-            </w:pPr>
-            <w:r>
-              <w:t>A02</w:t>
-            </w:r>
-          </w:p>
-        </w:tc>
-        <w:tc>
-          <w:tcPr>
-            <w:tcW w:w="6090" w:type="dxa"/>
-          </w:tcPr>
-          <w:p>
-            <w:pPr>
-              <w:jc w:val="center"/>
-            </w:pPr>
-            <w:r>
-              <w:t>L’administrateur peut révoquer l’accès à un utilisateur</w:t>
             </w:r>
           </w:p>
         </w:tc>
@@ -530,7 +559,13 @@
               <w:jc w:val="center"/>
             </w:pPr>
             <w:r>
-              <w:t>Ajouter un article au stock</w:t>
+              <w:t>Ajouter</w:t>
+            </w:r>
+            <w:r>
+              <w:t>, modifier</w:t>
+            </w:r>
+            <w:r>
+              <w:t xml:space="preserve"> un article au stock</w:t>
             </w:r>
           </w:p>
         </w:tc>
@@ -652,11 +687,638 @@
     <w:p/>
     <w:p/>
     <w:p>
+      <w:r>
+        <w:br/>
+      </w:r>
+    </w:p>
+    <w:p>
+      <w:r>
+        <w:br w:type="page"/>
+      </w:r>
+    </w:p>
+    <w:p>
+      <w:pPr>
+        <w:pStyle w:val="Titre1"/>
+      </w:pPr>
+      <w:r>
+        <w:lastRenderedPageBreak/>
+        <w:t>A01</w:t>
+      </w:r>
+    </w:p>
+    <w:p>
+      <w:r>
+        <w:tab/>
+        <w:t xml:space="preserve">Lorsque l’on veut créer un utilisateur : </w:t>
+      </w:r>
+    </w:p>
+    <w:p>
+      <w:pPr>
+        <w:pStyle w:val="Paragraphedeliste"/>
+        <w:numPr>
+          <w:ilvl w:val="0"/>
+          <w:numId w:val="1"/>
+        </w:numPr>
+      </w:pPr>
+      <w:r>
+        <w:t xml:space="preserve">Il faut lui attribuer un </w:t>
+      </w:r>
+      <w:r>
+        <w:t>Nom, un Prénom, une adresse mail, le nom du magasin auquel il est affecté et un Id de rayon pour qu’il soit bien affecté à un rayon. Si aucun Id n’est attribué, un message d’erreur indiquant que l’utilisateur n’a pas de rayon d’affecté sera retourné.</w:t>
+      </w:r>
+    </w:p>
+    <w:p>
+      <w:pPr>
+        <w:pStyle w:val="Paragraphedeliste"/>
+        <w:ind w:left="1776"/>
+      </w:pPr>
+    </w:p>
+    <w:p>
+      <w:pPr>
+        <w:pStyle w:val="Paragraphedeliste"/>
+        <w:numPr>
+          <w:ilvl w:val="0"/>
+          <w:numId w:val="1"/>
+        </w:numPr>
+      </w:pPr>
+      <w:r>
+        <w:t>L’administrateur ne peut pas créer un utilisateur avec un nom, un prénom, une adresse mail, un nom de magasin ou un Id de rayon vide. Un message d’erreur adapté à la situation sera retourné.</w:t>
+      </w:r>
+    </w:p>
+    <w:p>
+      <w:pPr>
+        <w:pStyle w:val="Paragraphedeliste"/>
+        <w:ind w:left="1776"/>
+      </w:pPr>
+      <w:r>
+        <w:t xml:space="preserve"> </w:t>
+      </w:r>
+    </w:p>
+    <w:p>
+      <w:pPr>
+        <w:pStyle w:val="Paragraphedeliste"/>
+        <w:numPr>
+          <w:ilvl w:val="0"/>
+          <w:numId w:val="1"/>
+        </w:numPr>
+      </w:pPr>
+      <w:proofErr w:type="spellStart"/>
+      <w:r>
+        <w:t>L’Id</w:t>
+      </w:r>
+      <w:proofErr w:type="spellEnd"/>
+      <w:r>
+        <w:t xml:space="preserve"> de l’utilisateur sera une clé étrangère de </w:t>
+      </w:r>
+      <w:proofErr w:type="spellStart"/>
+      <w:r>
+        <w:t>l’Id</w:t>
+      </w:r>
+      <w:proofErr w:type="spellEnd"/>
+      <w:r>
+        <w:t xml:space="preserve"> d’un rayon afin </w:t>
+      </w:r>
+      <w:r>
+        <w:t xml:space="preserve">d’avoir accès à la liste </w:t>
+      </w:r>
+      <w:r>
+        <w:t xml:space="preserve">vendeurs </w:t>
+      </w:r>
+      <w:r>
+        <w:t>d’un rayon depuis le rayon en question.</w:t>
+      </w:r>
+    </w:p>
+    <w:p>
+      <w:pPr>
+        <w:ind w:left="708"/>
+      </w:pPr>
+      <w:r>
+        <w:t>L’administrateur pourra modifier sur un utilisateur :</w:t>
+      </w:r>
+    </w:p>
+    <w:p>
+      <w:pPr>
+        <w:pStyle w:val="Listepuces"/>
+        <w:tabs>
+          <w:tab w:val="clear" w:pos="360"/>
+          <w:tab w:val="num" w:pos="1776"/>
+        </w:tabs>
+        <w:ind w:left="1776"/>
+      </w:pPr>
+      <w:r>
+        <w:t>Son adresse mail, dans le cas où l’utilisateur a changé son adresse mail.</w:t>
+      </w:r>
+    </w:p>
+    <w:p>
+      <w:pPr>
+        <w:pStyle w:val="Listepuces"/>
+        <w:numPr>
+          <w:ilvl w:val="0"/>
+          <w:numId w:val="0"/>
+        </w:numPr>
+        <w:ind w:left="1776"/>
+      </w:pPr>
+    </w:p>
+    <w:p>
+      <w:pPr>
+        <w:pStyle w:val="Listepuces"/>
+        <w:tabs>
+          <w:tab w:val="clear" w:pos="360"/>
+          <w:tab w:val="num" w:pos="1776"/>
+        </w:tabs>
+        <w:ind w:left="1776"/>
+      </w:pPr>
+      <w:r>
+        <w:t>Son Id de rayon, dans le cas où l’utilisateur passe d’un rayon à un autre.</w:t>
+      </w:r>
+    </w:p>
+    <w:p>
+      <w:pPr>
+        <w:pStyle w:val="Listepuces"/>
+        <w:numPr>
+          <w:ilvl w:val="0"/>
+          <w:numId w:val="0"/>
+        </w:numPr>
+      </w:pPr>
+    </w:p>
+    <w:p>
+      <w:pPr>
+        <w:pStyle w:val="Listepuces"/>
+        <w:numPr>
+          <w:ilvl w:val="0"/>
+          <w:numId w:val="0"/>
+        </w:numPr>
+        <w:ind w:firstLine="708"/>
+      </w:pPr>
+      <w:r>
+        <w:t>L’administrateur peut supprimer un utilisateur dans le cas où l’utilisateur est viré. Pou</w:t>
+      </w:r>
+      <w:r>
+        <w:t xml:space="preserve">r </w:t>
+      </w:r>
+      <w:r>
+        <w:t xml:space="preserve">supprimer un utilisateur, il suffit juste de mettre son Id de rayon à 0. L’utilisateur ne sera affecté à aucun rayon, comme </w:t>
+      </w:r>
+      <w:r>
+        <w:t>s’il</w:t>
+      </w:r>
+      <w:r>
+        <w:t xml:space="preserve"> ne faisait plus partis du magasin</w:t>
+      </w:r>
+      <w:r>
+        <w:t>.</w:t>
+      </w:r>
+    </w:p>
+    <w:p>
+      <w:pPr>
+        <w:pStyle w:val="Listepuces"/>
+        <w:numPr>
+          <w:ilvl w:val="0"/>
+          <w:numId w:val="0"/>
+        </w:numPr>
+        <w:ind w:left="360" w:hanging="360"/>
+      </w:pPr>
+    </w:p>
+    <w:p>
+      <w:pPr>
+        <w:pStyle w:val="Titre1"/>
+      </w:pPr>
+      <w:r>
+        <w:t>B02</w:t>
+      </w:r>
+    </w:p>
+    <w:p>
+      <w:r>
+        <w:tab/>
+        <w:t xml:space="preserve">Lorsque l’administrateur crée un utilisateur, un compte utilisateur lui sera directement attribué avec comme identifiant son adresse mail et en mot de passe </w:t>
+      </w:r>
+      <w:proofErr w:type="spellStart"/>
+      <w:r>
+        <w:t>prénom.nom</w:t>
+      </w:r>
+      <w:proofErr w:type="spellEnd"/>
+      <w:r>
+        <w:t xml:space="preserve">. </w:t>
+      </w:r>
+    </w:p>
+    <w:p>
+      <w:r>
+        <w:tab/>
+        <w:t>Lors de la connexion, l’utilisateur aura accès à la consultation de tous les rayons du magasin, mais ne pourra modifier que celui correspondant à son Id. Ce point est très important car il permet de respecter l’organisation du magasin et de l’application.</w:t>
+      </w:r>
+    </w:p>
+    <w:p/>
+    <w:p>
+      <w:pPr>
+        <w:pStyle w:val="Titre1"/>
+      </w:pPr>
+      <w:r>
+        <w:t>C01</w:t>
+      </w:r>
+    </w:p>
+    <w:p>
+      <w:r>
+        <w:tab/>
+      </w:r>
+      <w:r>
+        <w:t xml:space="preserve">La gestion des stocks sera faite en considérant que tous les articles sont en rayons. </w:t>
+      </w:r>
+    </w:p>
+    <w:p>
+      <w:r>
+        <w:tab/>
+        <w:t>Un vendeur peut ajouter un article à son rayon. Pour se faire il doit :</w:t>
+      </w:r>
+    </w:p>
+    <w:p>
+      <w:pPr>
+        <w:pStyle w:val="Listepuces"/>
+        <w:tabs>
+          <w:tab w:val="clear" w:pos="360"/>
+          <w:tab w:val="num" w:pos="1776"/>
+        </w:tabs>
+        <w:ind w:left="1776"/>
+      </w:pPr>
+      <w:r>
+        <w:t>Indiquer son prix, sa référence, le nom, la quantité, et le nom du rayon dans lequel l’article sera entreposé.</w:t>
+      </w:r>
+    </w:p>
+    <w:p>
+      <w:pPr>
+        <w:pStyle w:val="Listepuces"/>
+        <w:numPr>
+          <w:ilvl w:val="0"/>
+          <w:numId w:val="0"/>
+        </w:numPr>
+        <w:ind w:left="1776"/>
+      </w:pPr>
+    </w:p>
+    <w:p>
+      <w:pPr>
+        <w:pStyle w:val="Listepuces"/>
+        <w:tabs>
+          <w:tab w:val="clear" w:pos="360"/>
+          <w:tab w:val="num" w:pos="1776"/>
+        </w:tabs>
+        <w:ind w:left="1776"/>
+      </w:pPr>
+      <w:r>
+        <w:t>Un message d’erreur du type « L’article est déjà dans ce rayon » sera retourné si un utilisateur tente d’ajouter à un article déjà existant dans un rayon.</w:t>
+      </w:r>
+    </w:p>
+    <w:p>
+      <w:pPr>
+        <w:pStyle w:val="Listepuces"/>
+        <w:numPr>
+          <w:ilvl w:val="0"/>
+          <w:numId w:val="0"/>
+        </w:numPr>
+      </w:pPr>
+    </w:p>
+    <w:p>
+      <w:pPr>
+        <w:pStyle w:val="Listepuces"/>
+        <w:tabs>
+          <w:tab w:val="clear" w:pos="360"/>
+          <w:tab w:val="num" w:pos="1776"/>
+        </w:tabs>
+        <w:ind w:left="1776"/>
+      </w:pPr>
+      <w:r>
+        <w:t>Un message d’erreur sera retourné s’il manque un attribut lors de l’ajout de l’article. Le message sera adapté en fonction de l’attribut manquant.</w:t>
+      </w:r>
+    </w:p>
+    <w:p>
+      <w:pPr>
+        <w:pStyle w:val="Listepuces"/>
+        <w:numPr>
+          <w:ilvl w:val="0"/>
+          <w:numId w:val="0"/>
+        </w:numPr>
+        <w:ind w:left="1776"/>
+      </w:pPr>
+    </w:p>
+    <w:p>
+      <w:pPr>
+        <w:pStyle w:val="Listepuces"/>
+        <w:tabs>
+          <w:tab w:val="clear" w:pos="360"/>
+          <w:tab w:val="num" w:pos="1776"/>
+        </w:tabs>
+        <w:ind w:left="1776"/>
+      </w:pPr>
+      <w:r>
+        <w:t>L’utilisateur ne pourra pas indiquer un prix négatif, une quantité négative, un nom d’article ou de rayon vide. Un message d’erreur adapté à la situation sera retourné.</w:t>
+      </w:r>
+    </w:p>
+    <w:p>
+      <w:pPr>
+        <w:pStyle w:val="Listepuces"/>
+        <w:numPr>
+          <w:ilvl w:val="0"/>
+          <w:numId w:val="0"/>
+        </w:numPr>
+      </w:pPr>
+    </w:p>
+    <w:p>
+      <w:pPr>
+        <w:pStyle w:val="Listepuces"/>
+        <w:numPr>
+          <w:ilvl w:val="0"/>
+          <w:numId w:val="0"/>
+        </w:numPr>
+        <w:ind w:left="708"/>
+      </w:pPr>
+      <w:r>
+        <w:t>Un vendeur peut modifier un article pour :</w:t>
+      </w:r>
+    </w:p>
+    <w:p>
+      <w:pPr>
+        <w:pStyle w:val="Listepuces"/>
+        <w:numPr>
+          <w:ilvl w:val="0"/>
+          <w:numId w:val="0"/>
+        </w:numPr>
+        <w:ind w:left="708"/>
+      </w:pPr>
+    </w:p>
+    <w:p>
+      <w:pPr>
+        <w:pStyle w:val="Listepuces"/>
+        <w:tabs>
+          <w:tab w:val="clear" w:pos="360"/>
+          <w:tab w:val="num" w:pos="1776"/>
+        </w:tabs>
+        <w:ind w:left="1776"/>
+      </w:pPr>
+      <w:r>
+        <w:t>Changer son prix (par exemple en cas de soldes).</w:t>
+      </w:r>
+    </w:p>
+    <w:p>
+      <w:pPr>
+        <w:pStyle w:val="Listepuces"/>
+        <w:numPr>
+          <w:ilvl w:val="0"/>
+          <w:numId w:val="0"/>
+        </w:numPr>
+        <w:ind w:left="1776"/>
+      </w:pPr>
+    </w:p>
+    <w:p>
+      <w:pPr>
+        <w:pStyle w:val="Listepuces"/>
+        <w:tabs>
+          <w:tab w:val="clear" w:pos="360"/>
+          <w:tab w:val="num" w:pos="1776"/>
+        </w:tabs>
+        <w:ind w:left="1776"/>
+      </w:pPr>
+      <w:r>
+        <w:t>Changer son nom de rayon (dans le cas où l’article a été ajouté dans le mauvais rayon).</w:t>
+      </w:r>
+    </w:p>
+    <w:p>
+      <w:pPr>
+        <w:pStyle w:val="Listepuces"/>
+        <w:numPr>
+          <w:ilvl w:val="0"/>
+          <w:numId w:val="0"/>
+        </w:numPr>
+      </w:pPr>
+    </w:p>
+    <w:p>
+      <w:pPr>
+        <w:pStyle w:val="Listepuces"/>
+        <w:tabs>
+          <w:tab w:val="clear" w:pos="360"/>
+          <w:tab w:val="num" w:pos="1776"/>
+        </w:tabs>
+        <w:ind w:left="1776"/>
+      </w:pPr>
+      <w:r>
+        <w:t>Il sera impossible de modifier la référence ou le nom car une référence produit ou un nom ne changent plus après création du produit.</w:t>
+      </w:r>
+    </w:p>
+    <w:p>
+      <w:pPr>
+        <w:pStyle w:val="Paragraphedeliste"/>
+      </w:pPr>
+    </w:p>
+    <w:p>
+      <w:pPr>
+        <w:pStyle w:val="Titre1"/>
+      </w:pPr>
+      <w:r>
+        <w:t>C02</w:t>
+      </w:r>
+    </w:p>
+    <w:p>
+      <w:pPr>
+        <w:pStyle w:val="Paragraphedeliste"/>
+      </w:pPr>
+      <w:r>
+        <w:t>Un vendeur peut supprimer un article dans le cas où :</w:t>
+      </w:r>
+    </w:p>
+    <w:p>
+      <w:pPr>
+        <w:pStyle w:val="Listepuces"/>
+        <w:tabs>
+          <w:tab w:val="clear" w:pos="360"/>
+          <w:tab w:val="num" w:pos="1776"/>
+        </w:tabs>
+        <w:ind w:left="1776"/>
+      </w:pPr>
+      <w:r>
+        <w:t>L’article n’est plus vendu dans le magasin.</w:t>
+      </w:r>
+    </w:p>
+    <w:p>
+      <w:pPr>
+        <w:pStyle w:val="Listepuces"/>
+        <w:numPr>
+          <w:ilvl w:val="0"/>
+          <w:numId w:val="0"/>
+        </w:numPr>
+        <w:ind w:left="1776"/>
+      </w:pPr>
+    </w:p>
+    <w:p>
+      <w:pPr>
+        <w:pStyle w:val="Listepuces"/>
+        <w:tabs>
+          <w:tab w:val="clear" w:pos="360"/>
+          <w:tab w:val="num" w:pos="1776"/>
+        </w:tabs>
+        <w:ind w:left="1776"/>
+      </w:pPr>
+      <w:r>
+        <w:t>La quantité d’article est nulle.</w:t>
+      </w:r>
+    </w:p>
+    <w:p>
+      <w:pPr>
+        <w:pStyle w:val="Listepuces"/>
+        <w:numPr>
+          <w:ilvl w:val="0"/>
+          <w:numId w:val="0"/>
+        </w:numPr>
+      </w:pPr>
+    </w:p>
+    <w:p/>
+    <w:p>
+      <w:pPr>
+        <w:pStyle w:val="Titre1"/>
+      </w:pPr>
+      <w:r>
+        <w:t>D01</w:t>
+      </w:r>
+    </w:p>
+    <w:p>
+      <w:r>
+        <w:tab/>
+        <w:t xml:space="preserve">Les utilisateurs peuvent consulter l’entièreté des stocks du magasin : </w:t>
+      </w:r>
+      <w:r>
+        <w:t xml:space="preserve">on a </w:t>
+      </w:r>
+      <w:r>
+        <w:t xml:space="preserve">une grande </w:t>
+      </w:r>
+      <w:r>
+        <w:t xml:space="preserve">liste déroulante qui comporte tous les articles du magasin. On peut rechercher un article dans cette liste avec une barre de recherche afin d’accéder au détail de l’article. </w:t>
+      </w:r>
+    </w:p>
+    <w:p>
+      <w:r>
+        <w:tab/>
+        <w:t xml:space="preserve">On peut aussi </w:t>
+      </w:r>
+      <w:r>
+        <w:t xml:space="preserve">aller dans un rayon spécifiques grâce à une autre liste déroulante qui comporte tous les rayons et accéder à la liste d’article du rayon sélectionné. </w:t>
+      </w:r>
+    </w:p>
+    <w:p>
+      <w:r>
+        <w:tab/>
+        <w:t>Les utilisateurs peuvent consulter tous les articles du magasin.</w:t>
+      </w:r>
+    </w:p>
+    <w:p/>
+    <w:p>
+      <w:pPr>
+        <w:pStyle w:val="Titre1"/>
+      </w:pPr>
+      <w:r>
+        <w:t>D02</w:t>
+      </w:r>
+    </w:p>
+    <w:p>
+      <w:r>
+        <w:tab/>
+        <w:t>Lors d’une consultation par article, comme dit précédemment, un utilisateur a 2 manières de chercher un article. Lorsqu’il le trouve, il peut cliquer dessus afin d’avoir un pop-up qui affiche tous les détails de l’article (prix, référence, nom, nom du rayon, quantité).</w:t>
+      </w:r>
+    </w:p>
+    <w:p>
+      <w:r>
+        <w:br w:type="page"/>
+      </w:r>
+    </w:p>
+    <w:p/>
+    <w:p>
+      <w:pPr>
+        <w:pStyle w:val="Titre1"/>
+      </w:pPr>
+      <w:r>
+        <w:t>Évolution de l’application</w:t>
+      </w:r>
+    </w:p>
+    <w:p>
+      <w:r>
+        <w:tab/>
+        <w:t xml:space="preserve">Vous trouverez ici des idées d’évolution pour l’application. Ces idées </w:t>
+      </w:r>
+      <w:r>
+        <w:t xml:space="preserve">restent des idées d’évolution et </w:t>
+      </w:r>
+      <w:r>
+        <w:t xml:space="preserve">ne feront pas partis du livrables pour le 16 Janvier 2020. </w:t>
+      </w:r>
+    </w:p>
+    <w:p>
+      <w:pPr>
+        <w:pStyle w:val="Paragraphedeliste"/>
+        <w:numPr>
+          <w:ilvl w:val="0"/>
+          <w:numId w:val="6"/>
+        </w:numPr>
+      </w:pPr>
+      <w:r>
+        <w:t xml:space="preserve">Ouvrir l’application aux clients pour qu’ils puissent </w:t>
+      </w:r>
+      <w:r>
+        <w:t>acheter par l’application.</w:t>
+      </w:r>
+    </w:p>
+    <w:p>
+      <w:pPr>
+        <w:pStyle w:val="Paragraphedeliste"/>
+        <w:numPr>
+          <w:ilvl w:val="0"/>
+          <w:numId w:val="6"/>
+        </w:numPr>
+      </w:pPr>
+      <w:r>
+        <w:t>Avoir une image .jpg de l’article lorsqu’on ouvre son détail.</w:t>
+      </w:r>
+    </w:p>
+    <w:p>
+      <w:pPr>
+        <w:pStyle w:val="Paragraphedeliste"/>
+        <w:numPr>
+          <w:ilvl w:val="0"/>
+          <w:numId w:val="6"/>
+        </w:numPr>
+      </w:pPr>
+      <w:r>
+        <w:t>En cas de rupture de stock dans un magasin, avoir la possibilité de consulter les stocks d’un autre magasin pour voir si le produit est disponible là-bas.</w:t>
+      </w:r>
+    </w:p>
+    <w:p>
+      <w:pPr>
+        <w:ind w:left="1068"/>
+      </w:pPr>
       <w:bookmarkStart w:id="0" w:name="_GoBack"/>
       <w:bookmarkEnd w:id="0"/>
     </w:p>
+    <w:p>
+      <w:r>
+        <w:tab/>
+      </w:r>
+    </w:p>
+    <w:p>
+      <w:pPr>
+        <w:pStyle w:val="Listepuces"/>
+        <w:numPr>
+          <w:ilvl w:val="0"/>
+          <w:numId w:val="0"/>
+        </w:numPr>
+        <w:ind w:left="1776"/>
+      </w:pPr>
+    </w:p>
+    <w:p>
+      <w:pPr>
+        <w:pStyle w:val="Listepuces"/>
+        <w:numPr>
+          <w:ilvl w:val="0"/>
+          <w:numId w:val="0"/>
+        </w:numPr>
+        <w:ind w:left="360" w:hanging="360"/>
+      </w:pPr>
+    </w:p>
     <w:sectPr>
-      <w:headerReference w:type="default" r:id="rId6"/>
+      <w:headerReference w:type="default" r:id="rId7"/>
       <w:pgSz w:w="11906" w:h="16838"/>
       <w:pgMar w:top="1417" w:right="1417" w:bottom="1417" w:left="1417" w:header="708" w:footer="708" w:gutter="0"/>
       <w:cols w:space="708"/>
@@ -740,6 +1402,588 @@
     </w:pPr>
   </w:p>
 </w:hdr>
+</file>
+
+<file path=word/numbering.xml><?xml version="1.0" encoding="utf-8"?>
+<w:numbering xmlns:wpc="http://schemas.microsoft.com/office/word/2010/wordprocessingCanvas" xmlns:cx="http://schemas.microsoft.com/office/drawing/2014/chartex" xmlns:cx1="http://schemas.microsoft.com/office/drawing/2015/9/8/chartex" xmlns:cx2="http://schemas.microsoft.com/office/drawing/2015/10/21/chartex" xmlns:cx3="http://schemas.microsoft.com/office/drawing/2016/5/9/chartex" xmlns:cx4="http://schemas.microsoft.com/office/drawing/2016/5/10/chartex" xmlns:cx5="http://schemas.microsoft.com/office/drawing/2016/5/11/chartex" xmlns:cx6="http://schemas.microsoft.com/office/drawing/2016/5/12/chartex" xmlns:cx7="http://schemas.microsoft.com/office/drawing/2016/5/13/chartex" xmlns:cx8="http://schemas.microsoft.com/office/drawing/2016/5/14/chartex" xmlns:mc="http://schemas.openxmlformats.org/markup-compatibility/2006" xmlns:aink="http://schemas.microsoft.com/office/drawing/2016/ink" xmlns:am3d="http://schemas.microsoft.com/office/drawing/2017/model3d" xmlns:o="urn:schemas-microsoft-com:office:office" xmlns:r="http://schemas.openxmlformats.org/officeDocument/2006/relationships" xmlns:m="http://schemas.openxmlformats.org/officeDocument/2006/math" xmlns:v="urn:schemas-microsoft-com:vml" xmlns:wp14="http://schemas.microsoft.com/office/word/2010/wordprocessingDrawing" xmlns:wp="http://schemas.openxmlformats.org/drawingml/2006/wordprocessingDrawing" xmlns:w10="urn:schemas-microsoft-com:office:word" xmlns:w="http://schemas.openxmlformats.org/wordprocessingml/2006/main" xmlns:w14="http://schemas.microsoft.com/office/word/2010/wordml" xmlns:w15="http://schemas.microsoft.com/office/word/2012/wordml" xmlns:w16cid="http://schemas.microsoft.com/office/word/2016/wordml/cid" xmlns:w16se="http://schemas.microsoft.com/office/word/2015/wordml/symex" xmlns:wpg="http://schemas.microsoft.com/office/word/2010/wordprocessingGroup" xmlns:wpi="http://schemas.microsoft.com/office/word/2010/wordprocessingInk" xmlns:wne="http://schemas.microsoft.com/office/word/2006/wordml" xmlns:wps="http://schemas.microsoft.com/office/word/2010/wordprocessingShape" mc:Ignorable="w14 w15 w16se w16cid wp14">
+  <w:abstractNum w:abstractNumId="0" w15:restartNumberingAfterBreak="0">
+    <w:nsid w:val="FFFFFF89"/>
+    <w:multiLevelType w:val="singleLevel"/>
+    <w:tmpl w:val="23BE9C76"/>
+    <w:lvl w:ilvl="0">
+      <w:start w:val="1"/>
+      <w:numFmt w:val="bullet"/>
+      <w:pStyle w:val="Listepuces"/>
+      <w:lvlText w:val=""/>
+      <w:lvlJc w:val="left"/>
+      <w:pPr>
+        <w:tabs>
+          <w:tab w:val="num" w:pos="360"/>
+        </w:tabs>
+        <w:ind w:left="360" w:hanging="360"/>
+      </w:pPr>
+      <w:rPr>
+        <w:rFonts w:ascii="Symbol" w:hAnsi="Symbol" w:hint="default"/>
+      </w:rPr>
+    </w:lvl>
+  </w:abstractNum>
+  <w:abstractNum w:abstractNumId="1" w15:restartNumberingAfterBreak="0">
+    <w:nsid w:val="259869DB"/>
+    <w:multiLevelType w:val="hybridMultilevel"/>
+    <w:tmpl w:val="7FB851C0"/>
+    <w:lvl w:ilvl="0" w:tplc="040C0001">
+      <w:start w:val="1"/>
+      <w:numFmt w:val="bullet"/>
+      <w:lvlText w:val=""/>
+      <w:lvlJc w:val="left"/>
+      <w:pPr>
+        <w:ind w:left="2136" w:hanging="360"/>
+      </w:pPr>
+      <w:rPr>
+        <w:rFonts w:ascii="Symbol" w:hAnsi="Symbol" w:hint="default"/>
+      </w:rPr>
+    </w:lvl>
+    <w:lvl w:ilvl="1" w:tplc="040C0003" w:tentative="1">
+      <w:start w:val="1"/>
+      <w:numFmt w:val="bullet"/>
+      <w:lvlText w:val="o"/>
+      <w:lvlJc w:val="left"/>
+      <w:pPr>
+        <w:ind w:left="2856" w:hanging="360"/>
+      </w:pPr>
+      <w:rPr>
+        <w:rFonts w:ascii="Courier New" w:hAnsi="Courier New" w:cs="Courier New" w:hint="default"/>
+      </w:rPr>
+    </w:lvl>
+    <w:lvl w:ilvl="2" w:tplc="040C0005" w:tentative="1">
+      <w:start w:val="1"/>
+      <w:numFmt w:val="bullet"/>
+      <w:lvlText w:val=""/>
+      <w:lvlJc w:val="left"/>
+      <w:pPr>
+        <w:ind w:left="3576" w:hanging="360"/>
+      </w:pPr>
+      <w:rPr>
+        <w:rFonts w:ascii="Wingdings" w:hAnsi="Wingdings" w:hint="default"/>
+      </w:rPr>
+    </w:lvl>
+    <w:lvl w:ilvl="3" w:tplc="040C0001" w:tentative="1">
+      <w:start w:val="1"/>
+      <w:numFmt w:val="bullet"/>
+      <w:lvlText w:val=""/>
+      <w:lvlJc w:val="left"/>
+      <w:pPr>
+        <w:ind w:left="4296" w:hanging="360"/>
+      </w:pPr>
+      <w:rPr>
+        <w:rFonts w:ascii="Symbol" w:hAnsi="Symbol" w:hint="default"/>
+      </w:rPr>
+    </w:lvl>
+    <w:lvl w:ilvl="4" w:tplc="040C0003" w:tentative="1">
+      <w:start w:val="1"/>
+      <w:numFmt w:val="bullet"/>
+      <w:lvlText w:val="o"/>
+      <w:lvlJc w:val="left"/>
+      <w:pPr>
+        <w:ind w:left="5016" w:hanging="360"/>
+      </w:pPr>
+      <w:rPr>
+        <w:rFonts w:ascii="Courier New" w:hAnsi="Courier New" w:cs="Courier New" w:hint="default"/>
+      </w:rPr>
+    </w:lvl>
+    <w:lvl w:ilvl="5" w:tplc="040C0005" w:tentative="1">
+      <w:start w:val="1"/>
+      <w:numFmt w:val="bullet"/>
+      <w:lvlText w:val=""/>
+      <w:lvlJc w:val="left"/>
+      <w:pPr>
+        <w:ind w:left="5736" w:hanging="360"/>
+      </w:pPr>
+      <w:rPr>
+        <w:rFonts w:ascii="Wingdings" w:hAnsi="Wingdings" w:hint="default"/>
+      </w:rPr>
+    </w:lvl>
+    <w:lvl w:ilvl="6" w:tplc="040C0001" w:tentative="1">
+      <w:start w:val="1"/>
+      <w:numFmt w:val="bullet"/>
+      <w:lvlText w:val=""/>
+      <w:lvlJc w:val="left"/>
+      <w:pPr>
+        <w:ind w:left="6456" w:hanging="360"/>
+      </w:pPr>
+      <w:rPr>
+        <w:rFonts w:ascii="Symbol" w:hAnsi="Symbol" w:hint="default"/>
+      </w:rPr>
+    </w:lvl>
+    <w:lvl w:ilvl="7" w:tplc="040C0003" w:tentative="1">
+      <w:start w:val="1"/>
+      <w:numFmt w:val="bullet"/>
+      <w:lvlText w:val="o"/>
+      <w:lvlJc w:val="left"/>
+      <w:pPr>
+        <w:ind w:left="7176" w:hanging="360"/>
+      </w:pPr>
+      <w:rPr>
+        <w:rFonts w:ascii="Courier New" w:hAnsi="Courier New" w:cs="Courier New" w:hint="default"/>
+      </w:rPr>
+    </w:lvl>
+    <w:lvl w:ilvl="8" w:tplc="040C0005" w:tentative="1">
+      <w:start w:val="1"/>
+      <w:numFmt w:val="bullet"/>
+      <w:lvlText w:val=""/>
+      <w:lvlJc w:val="left"/>
+      <w:pPr>
+        <w:ind w:left="7896" w:hanging="360"/>
+      </w:pPr>
+      <w:rPr>
+        <w:rFonts w:ascii="Wingdings" w:hAnsi="Wingdings" w:hint="default"/>
+      </w:rPr>
+    </w:lvl>
+  </w:abstractNum>
+  <w:abstractNum w:abstractNumId="2" w15:restartNumberingAfterBreak="0">
+    <w:nsid w:val="368D0633"/>
+    <w:multiLevelType w:val="hybridMultilevel"/>
+    <w:tmpl w:val="157211AA"/>
+    <w:lvl w:ilvl="0" w:tplc="040C0001">
+      <w:start w:val="1"/>
+      <w:numFmt w:val="bullet"/>
+      <w:lvlText w:val=""/>
+      <w:lvlJc w:val="left"/>
+      <w:pPr>
+        <w:ind w:left="1776" w:hanging="360"/>
+      </w:pPr>
+      <w:rPr>
+        <w:rFonts w:ascii="Symbol" w:hAnsi="Symbol" w:hint="default"/>
+      </w:rPr>
+    </w:lvl>
+    <w:lvl w:ilvl="1" w:tplc="040C0003" w:tentative="1">
+      <w:start w:val="1"/>
+      <w:numFmt w:val="bullet"/>
+      <w:lvlText w:val="o"/>
+      <w:lvlJc w:val="left"/>
+      <w:pPr>
+        <w:ind w:left="2496" w:hanging="360"/>
+      </w:pPr>
+      <w:rPr>
+        <w:rFonts w:ascii="Courier New" w:hAnsi="Courier New" w:cs="Courier New" w:hint="default"/>
+      </w:rPr>
+    </w:lvl>
+    <w:lvl w:ilvl="2" w:tplc="040C0005" w:tentative="1">
+      <w:start w:val="1"/>
+      <w:numFmt w:val="bullet"/>
+      <w:lvlText w:val=""/>
+      <w:lvlJc w:val="left"/>
+      <w:pPr>
+        <w:ind w:left="3216" w:hanging="360"/>
+      </w:pPr>
+      <w:rPr>
+        <w:rFonts w:ascii="Wingdings" w:hAnsi="Wingdings" w:hint="default"/>
+      </w:rPr>
+    </w:lvl>
+    <w:lvl w:ilvl="3" w:tplc="040C0001" w:tentative="1">
+      <w:start w:val="1"/>
+      <w:numFmt w:val="bullet"/>
+      <w:lvlText w:val=""/>
+      <w:lvlJc w:val="left"/>
+      <w:pPr>
+        <w:ind w:left="3936" w:hanging="360"/>
+      </w:pPr>
+      <w:rPr>
+        <w:rFonts w:ascii="Symbol" w:hAnsi="Symbol" w:hint="default"/>
+      </w:rPr>
+    </w:lvl>
+    <w:lvl w:ilvl="4" w:tplc="040C0003" w:tentative="1">
+      <w:start w:val="1"/>
+      <w:numFmt w:val="bullet"/>
+      <w:lvlText w:val="o"/>
+      <w:lvlJc w:val="left"/>
+      <w:pPr>
+        <w:ind w:left="4656" w:hanging="360"/>
+      </w:pPr>
+      <w:rPr>
+        <w:rFonts w:ascii="Courier New" w:hAnsi="Courier New" w:cs="Courier New" w:hint="default"/>
+      </w:rPr>
+    </w:lvl>
+    <w:lvl w:ilvl="5" w:tplc="040C0005" w:tentative="1">
+      <w:start w:val="1"/>
+      <w:numFmt w:val="bullet"/>
+      <w:lvlText w:val=""/>
+      <w:lvlJc w:val="left"/>
+      <w:pPr>
+        <w:ind w:left="5376" w:hanging="360"/>
+      </w:pPr>
+      <w:rPr>
+        <w:rFonts w:ascii="Wingdings" w:hAnsi="Wingdings" w:hint="default"/>
+      </w:rPr>
+    </w:lvl>
+    <w:lvl w:ilvl="6" w:tplc="040C0001" w:tentative="1">
+      <w:start w:val="1"/>
+      <w:numFmt w:val="bullet"/>
+      <w:lvlText w:val=""/>
+      <w:lvlJc w:val="left"/>
+      <w:pPr>
+        <w:ind w:left="6096" w:hanging="360"/>
+      </w:pPr>
+      <w:rPr>
+        <w:rFonts w:ascii="Symbol" w:hAnsi="Symbol" w:hint="default"/>
+      </w:rPr>
+    </w:lvl>
+    <w:lvl w:ilvl="7" w:tplc="040C0003" w:tentative="1">
+      <w:start w:val="1"/>
+      <w:numFmt w:val="bullet"/>
+      <w:lvlText w:val="o"/>
+      <w:lvlJc w:val="left"/>
+      <w:pPr>
+        <w:ind w:left="6816" w:hanging="360"/>
+      </w:pPr>
+      <w:rPr>
+        <w:rFonts w:ascii="Courier New" w:hAnsi="Courier New" w:cs="Courier New" w:hint="default"/>
+      </w:rPr>
+    </w:lvl>
+    <w:lvl w:ilvl="8" w:tplc="040C0005" w:tentative="1">
+      <w:start w:val="1"/>
+      <w:numFmt w:val="bullet"/>
+      <w:lvlText w:val=""/>
+      <w:lvlJc w:val="left"/>
+      <w:pPr>
+        <w:ind w:left="7536" w:hanging="360"/>
+      </w:pPr>
+      <w:rPr>
+        <w:rFonts w:ascii="Wingdings" w:hAnsi="Wingdings" w:hint="default"/>
+      </w:rPr>
+    </w:lvl>
+  </w:abstractNum>
+  <w:abstractNum w:abstractNumId="3" w15:restartNumberingAfterBreak="0">
+    <w:nsid w:val="38D3487E"/>
+    <w:multiLevelType w:val="hybridMultilevel"/>
+    <w:tmpl w:val="A5DA3088"/>
+    <w:lvl w:ilvl="0" w:tplc="040C0001">
+      <w:start w:val="1"/>
+      <w:numFmt w:val="bullet"/>
+      <w:lvlText w:val=""/>
+      <w:lvlJc w:val="left"/>
+      <w:pPr>
+        <w:ind w:left="1776" w:hanging="360"/>
+      </w:pPr>
+      <w:rPr>
+        <w:rFonts w:ascii="Symbol" w:hAnsi="Symbol" w:hint="default"/>
+      </w:rPr>
+    </w:lvl>
+    <w:lvl w:ilvl="1" w:tplc="040C0003" w:tentative="1">
+      <w:start w:val="1"/>
+      <w:numFmt w:val="bullet"/>
+      <w:lvlText w:val="o"/>
+      <w:lvlJc w:val="left"/>
+      <w:pPr>
+        <w:ind w:left="2496" w:hanging="360"/>
+      </w:pPr>
+      <w:rPr>
+        <w:rFonts w:ascii="Courier New" w:hAnsi="Courier New" w:cs="Courier New" w:hint="default"/>
+      </w:rPr>
+    </w:lvl>
+    <w:lvl w:ilvl="2" w:tplc="040C0005" w:tentative="1">
+      <w:start w:val="1"/>
+      <w:numFmt w:val="bullet"/>
+      <w:lvlText w:val=""/>
+      <w:lvlJc w:val="left"/>
+      <w:pPr>
+        <w:ind w:left="3216" w:hanging="360"/>
+      </w:pPr>
+      <w:rPr>
+        <w:rFonts w:ascii="Wingdings" w:hAnsi="Wingdings" w:hint="default"/>
+      </w:rPr>
+    </w:lvl>
+    <w:lvl w:ilvl="3" w:tplc="040C0001" w:tentative="1">
+      <w:start w:val="1"/>
+      <w:numFmt w:val="bullet"/>
+      <w:lvlText w:val=""/>
+      <w:lvlJc w:val="left"/>
+      <w:pPr>
+        <w:ind w:left="3936" w:hanging="360"/>
+      </w:pPr>
+      <w:rPr>
+        <w:rFonts w:ascii="Symbol" w:hAnsi="Symbol" w:hint="default"/>
+      </w:rPr>
+    </w:lvl>
+    <w:lvl w:ilvl="4" w:tplc="040C0003" w:tentative="1">
+      <w:start w:val="1"/>
+      <w:numFmt w:val="bullet"/>
+      <w:lvlText w:val="o"/>
+      <w:lvlJc w:val="left"/>
+      <w:pPr>
+        <w:ind w:left="4656" w:hanging="360"/>
+      </w:pPr>
+      <w:rPr>
+        <w:rFonts w:ascii="Courier New" w:hAnsi="Courier New" w:cs="Courier New" w:hint="default"/>
+      </w:rPr>
+    </w:lvl>
+    <w:lvl w:ilvl="5" w:tplc="040C0005" w:tentative="1">
+      <w:start w:val="1"/>
+      <w:numFmt w:val="bullet"/>
+      <w:lvlText w:val=""/>
+      <w:lvlJc w:val="left"/>
+      <w:pPr>
+        <w:ind w:left="5376" w:hanging="360"/>
+      </w:pPr>
+      <w:rPr>
+        <w:rFonts w:ascii="Wingdings" w:hAnsi="Wingdings" w:hint="default"/>
+      </w:rPr>
+    </w:lvl>
+    <w:lvl w:ilvl="6" w:tplc="040C0001" w:tentative="1">
+      <w:start w:val="1"/>
+      <w:numFmt w:val="bullet"/>
+      <w:lvlText w:val=""/>
+      <w:lvlJc w:val="left"/>
+      <w:pPr>
+        <w:ind w:left="6096" w:hanging="360"/>
+      </w:pPr>
+      <w:rPr>
+        <w:rFonts w:ascii="Symbol" w:hAnsi="Symbol" w:hint="default"/>
+      </w:rPr>
+    </w:lvl>
+    <w:lvl w:ilvl="7" w:tplc="040C0003" w:tentative="1">
+      <w:start w:val="1"/>
+      <w:numFmt w:val="bullet"/>
+      <w:lvlText w:val="o"/>
+      <w:lvlJc w:val="left"/>
+      <w:pPr>
+        <w:ind w:left="6816" w:hanging="360"/>
+      </w:pPr>
+      <w:rPr>
+        <w:rFonts w:ascii="Courier New" w:hAnsi="Courier New" w:cs="Courier New" w:hint="default"/>
+      </w:rPr>
+    </w:lvl>
+    <w:lvl w:ilvl="8" w:tplc="040C0005" w:tentative="1">
+      <w:start w:val="1"/>
+      <w:numFmt w:val="bullet"/>
+      <w:lvlText w:val=""/>
+      <w:lvlJc w:val="left"/>
+      <w:pPr>
+        <w:ind w:left="7536" w:hanging="360"/>
+      </w:pPr>
+      <w:rPr>
+        <w:rFonts w:ascii="Wingdings" w:hAnsi="Wingdings" w:hint="default"/>
+      </w:rPr>
+    </w:lvl>
+  </w:abstractNum>
+  <w:abstractNum w:abstractNumId="4" w15:restartNumberingAfterBreak="0">
+    <w:nsid w:val="3C943F55"/>
+    <w:multiLevelType w:val="hybridMultilevel"/>
+    <w:tmpl w:val="B0E60B1A"/>
+    <w:lvl w:ilvl="0" w:tplc="040C0001">
+      <w:start w:val="1"/>
+      <w:numFmt w:val="bullet"/>
+      <w:lvlText w:val=""/>
+      <w:lvlJc w:val="left"/>
+      <w:pPr>
+        <w:ind w:left="2136" w:hanging="360"/>
+      </w:pPr>
+      <w:rPr>
+        <w:rFonts w:ascii="Symbol" w:hAnsi="Symbol" w:hint="default"/>
+      </w:rPr>
+    </w:lvl>
+    <w:lvl w:ilvl="1" w:tplc="040C0003" w:tentative="1">
+      <w:start w:val="1"/>
+      <w:numFmt w:val="bullet"/>
+      <w:lvlText w:val="o"/>
+      <w:lvlJc w:val="left"/>
+      <w:pPr>
+        <w:ind w:left="2856" w:hanging="360"/>
+      </w:pPr>
+      <w:rPr>
+        <w:rFonts w:ascii="Courier New" w:hAnsi="Courier New" w:cs="Courier New" w:hint="default"/>
+      </w:rPr>
+    </w:lvl>
+    <w:lvl w:ilvl="2" w:tplc="040C0005" w:tentative="1">
+      <w:start w:val="1"/>
+      <w:numFmt w:val="bullet"/>
+      <w:lvlText w:val=""/>
+      <w:lvlJc w:val="left"/>
+      <w:pPr>
+        <w:ind w:left="3576" w:hanging="360"/>
+      </w:pPr>
+      <w:rPr>
+        <w:rFonts w:ascii="Wingdings" w:hAnsi="Wingdings" w:hint="default"/>
+      </w:rPr>
+    </w:lvl>
+    <w:lvl w:ilvl="3" w:tplc="040C0001" w:tentative="1">
+      <w:start w:val="1"/>
+      <w:numFmt w:val="bullet"/>
+      <w:lvlText w:val=""/>
+      <w:lvlJc w:val="left"/>
+      <w:pPr>
+        <w:ind w:left="4296" w:hanging="360"/>
+      </w:pPr>
+      <w:rPr>
+        <w:rFonts w:ascii="Symbol" w:hAnsi="Symbol" w:hint="default"/>
+      </w:rPr>
+    </w:lvl>
+    <w:lvl w:ilvl="4" w:tplc="040C0003" w:tentative="1">
+      <w:start w:val="1"/>
+      <w:numFmt w:val="bullet"/>
+      <w:lvlText w:val="o"/>
+      <w:lvlJc w:val="left"/>
+      <w:pPr>
+        <w:ind w:left="5016" w:hanging="360"/>
+      </w:pPr>
+      <w:rPr>
+        <w:rFonts w:ascii="Courier New" w:hAnsi="Courier New" w:cs="Courier New" w:hint="default"/>
+      </w:rPr>
+    </w:lvl>
+    <w:lvl w:ilvl="5" w:tplc="040C0005" w:tentative="1">
+      <w:start w:val="1"/>
+      <w:numFmt w:val="bullet"/>
+      <w:lvlText w:val=""/>
+      <w:lvlJc w:val="left"/>
+      <w:pPr>
+        <w:ind w:left="5736" w:hanging="360"/>
+      </w:pPr>
+      <w:rPr>
+        <w:rFonts w:ascii="Wingdings" w:hAnsi="Wingdings" w:hint="default"/>
+      </w:rPr>
+    </w:lvl>
+    <w:lvl w:ilvl="6" w:tplc="040C0001" w:tentative="1">
+      <w:start w:val="1"/>
+      <w:numFmt w:val="bullet"/>
+      <w:lvlText w:val=""/>
+      <w:lvlJc w:val="left"/>
+      <w:pPr>
+        <w:ind w:left="6456" w:hanging="360"/>
+      </w:pPr>
+      <w:rPr>
+        <w:rFonts w:ascii="Symbol" w:hAnsi="Symbol" w:hint="default"/>
+      </w:rPr>
+    </w:lvl>
+    <w:lvl w:ilvl="7" w:tplc="040C0003" w:tentative="1">
+      <w:start w:val="1"/>
+      <w:numFmt w:val="bullet"/>
+      <w:lvlText w:val="o"/>
+      <w:lvlJc w:val="left"/>
+      <w:pPr>
+        <w:ind w:left="7176" w:hanging="360"/>
+      </w:pPr>
+      <w:rPr>
+        <w:rFonts w:ascii="Courier New" w:hAnsi="Courier New" w:cs="Courier New" w:hint="default"/>
+      </w:rPr>
+    </w:lvl>
+    <w:lvl w:ilvl="8" w:tplc="040C0005" w:tentative="1">
+      <w:start w:val="1"/>
+      <w:numFmt w:val="bullet"/>
+      <w:lvlText w:val=""/>
+      <w:lvlJc w:val="left"/>
+      <w:pPr>
+        <w:ind w:left="7896" w:hanging="360"/>
+      </w:pPr>
+      <w:rPr>
+        <w:rFonts w:ascii="Wingdings" w:hAnsi="Wingdings" w:hint="default"/>
+      </w:rPr>
+    </w:lvl>
+  </w:abstractNum>
+  <w:abstractNum w:abstractNumId="5" w15:restartNumberingAfterBreak="0">
+    <w:nsid w:val="5EBF1FAE"/>
+    <w:multiLevelType w:val="hybridMultilevel"/>
+    <w:tmpl w:val="3DF68E4C"/>
+    <w:lvl w:ilvl="0" w:tplc="040C000F">
+      <w:start w:val="1"/>
+      <w:numFmt w:val="decimal"/>
+      <w:lvlText w:val="%1."/>
+      <w:lvlJc w:val="left"/>
+      <w:pPr>
+        <w:ind w:left="1428" w:hanging="360"/>
+      </w:pPr>
+    </w:lvl>
+    <w:lvl w:ilvl="1" w:tplc="040C0019" w:tentative="1">
+      <w:start w:val="1"/>
+      <w:numFmt w:val="lowerLetter"/>
+      <w:lvlText w:val="%2."/>
+      <w:lvlJc w:val="left"/>
+      <w:pPr>
+        <w:ind w:left="2148" w:hanging="360"/>
+      </w:pPr>
+    </w:lvl>
+    <w:lvl w:ilvl="2" w:tplc="040C001B" w:tentative="1">
+      <w:start w:val="1"/>
+      <w:numFmt w:val="lowerRoman"/>
+      <w:lvlText w:val="%3."/>
+      <w:lvlJc w:val="right"/>
+      <w:pPr>
+        <w:ind w:left="2868" w:hanging="180"/>
+      </w:pPr>
+    </w:lvl>
+    <w:lvl w:ilvl="3" w:tplc="040C000F" w:tentative="1">
+      <w:start w:val="1"/>
+      <w:numFmt w:val="decimal"/>
+      <w:lvlText w:val="%4."/>
+      <w:lvlJc w:val="left"/>
+      <w:pPr>
+        <w:ind w:left="3588" w:hanging="360"/>
+      </w:pPr>
+    </w:lvl>
+    <w:lvl w:ilvl="4" w:tplc="040C0019" w:tentative="1">
+      <w:start w:val="1"/>
+      <w:numFmt w:val="lowerLetter"/>
+      <w:lvlText w:val="%5."/>
+      <w:lvlJc w:val="left"/>
+      <w:pPr>
+        <w:ind w:left="4308" w:hanging="360"/>
+      </w:pPr>
+    </w:lvl>
+    <w:lvl w:ilvl="5" w:tplc="040C001B" w:tentative="1">
+      <w:start w:val="1"/>
+      <w:numFmt w:val="lowerRoman"/>
+      <w:lvlText w:val="%6."/>
+      <w:lvlJc w:val="right"/>
+      <w:pPr>
+        <w:ind w:left="5028" w:hanging="180"/>
+      </w:pPr>
+    </w:lvl>
+    <w:lvl w:ilvl="6" w:tplc="040C000F" w:tentative="1">
+      <w:start w:val="1"/>
+      <w:numFmt w:val="decimal"/>
+      <w:lvlText w:val="%7."/>
+      <w:lvlJc w:val="left"/>
+      <w:pPr>
+        <w:ind w:left="5748" w:hanging="360"/>
+      </w:pPr>
+    </w:lvl>
+    <w:lvl w:ilvl="7" w:tplc="040C0019" w:tentative="1">
+      <w:start w:val="1"/>
+      <w:numFmt w:val="lowerLetter"/>
+      <w:lvlText w:val="%8."/>
+      <w:lvlJc w:val="left"/>
+      <w:pPr>
+        <w:ind w:left="6468" w:hanging="360"/>
+      </w:pPr>
+    </w:lvl>
+    <w:lvl w:ilvl="8" w:tplc="040C001B" w:tentative="1">
+      <w:start w:val="1"/>
+      <w:numFmt w:val="lowerRoman"/>
+      <w:lvlText w:val="%9."/>
+      <w:lvlJc w:val="right"/>
+      <w:pPr>
+        <w:ind w:left="7188" w:hanging="180"/>
+      </w:pPr>
+    </w:lvl>
+  </w:abstractNum>
+  <w:num w:numId="1">
+    <w:abstractNumId w:val="2"/>
+  </w:num>
+  <w:num w:numId="2">
+    <w:abstractNumId w:val="4"/>
+  </w:num>
+  <w:num w:numId="3">
+    <w:abstractNumId w:val="1"/>
+  </w:num>
+  <w:num w:numId="4">
+    <w:abstractNumId w:val="3"/>
+  </w:num>
+  <w:num w:numId="5">
+    <w:abstractNumId w:val="0"/>
+  </w:num>
+  <w:num w:numId="6">
+    <w:abstractNumId w:val="5"/>
+  </w:num>
+</w:numbering>
 </file>
 
 <file path=word/styles.xml><?xml version="1.0" encoding="utf-8"?>
@@ -1353,6 +2597,30 @@
       <w:spacing w:after="0" w:line="240" w:lineRule="auto"/>
     </w:pPr>
   </w:style>
+  <w:style w:type="paragraph" w:styleId="Paragraphedeliste">
+    <w:name w:val="List Paragraph"/>
+    <w:basedOn w:val="Normal"/>
+    <w:uiPriority w:val="34"/>
+    <w:qFormat/>
+    <w:rsid w:val="00D21C4E"/>
+    <w:pPr>
+      <w:ind w:left="720"/>
+      <w:contextualSpacing/>
+    </w:pPr>
+  </w:style>
+  <w:style w:type="paragraph" w:styleId="Listepuces">
+    <w:name w:val="List Bullet"/>
+    <w:basedOn w:val="Normal"/>
+    <w:uiPriority w:val="99"/>
+    <w:unhideWhenUsed/>
+    <w:rsid w:val="00CC569E"/>
+    <w:pPr>
+      <w:numPr>
+        <w:numId w:val="5"/>
+      </w:numPr>
+      <w:contextualSpacing/>
+    </w:pPr>
+  </w:style>
 </w:styles>
 </file>
 

</xml_diff>